<commit_message>
updated html and css
</commit_message>
<xml_diff>
--- a/week04/Ladybird Global Collections.docx
+++ b/week04/Ladybird Global Collections.docx
@@ -277,7 +277,7 @@
           <w:rFonts w:hint="default"/>
           <w:lang w:val="en-US"/>
         </w:rPr>
-        <w:t>Our fabrics inspired by nature, culture and fashion trends are very durable and can be styled into any dress patter, suitable for different occasions.</w:t>
+        <w:t>Our fabrics inspired by nature, culture and fashion trends are very durable and can be styled into any dress pattern, suitable for different occasions.</w:t>
       </w:r>
     </w:p>
     <w:p>
@@ -824,22 +824,22 @@
           <w:rFonts w:hint="default"/>
           <w:lang w:val="en-US"/>
         </w:rPr>
-        <w:t>Primary Color: Black</w:t>
-      </w:r>
-    </w:p>
-    <w:p>
-      <w:pPr>
-        <w:rPr>
-          <w:rFonts w:hint="default"/>
-          <w:lang w:val="en-US"/>
-        </w:rPr>
-      </w:pPr>
-      <w:r>
-        <w:rPr>
-          <w:rFonts w:hint="default"/>
-          <w:lang w:val="en-US"/>
-        </w:rPr>
-        <w:t>Secondary color: Golden Yellow</w:t>
+        <w:t>Primary Color: #283618</w:t>
+      </w:r>
+    </w:p>
+    <w:p>
+      <w:pPr>
+        <w:rPr>
+          <w:rFonts w:hint="default"/>
+          <w:lang w:val="en-US"/>
+        </w:rPr>
+      </w:pPr>
+      <w:r>
+        <w:rPr>
+          <w:rFonts w:hint="default"/>
+          <w:lang w:val="en-US"/>
+        </w:rPr>
+        <w:t>Secondary color: Golden Yellow  bc6c25</w:t>
       </w:r>
     </w:p>
     <w:p>
@@ -869,7 +869,76 @@
           <w:rFonts w:hint="default"/>
           <w:lang w:val="en-US"/>
         </w:rPr>
-        <w:t>Background color: cream</w:t>
+        <w:t>Background color: cream  fefae0</w:t>
+      </w:r>
+    </w:p>
+    <w:p>
+      <w:pPr>
+        <w:rPr>
+          <w:rFonts w:hint="default"/>
+          <w:lang w:val="en-US"/>
+        </w:rPr>
+      </w:pPr>
+      <w:r>
+        <w:rPr>
+          <w:rFonts w:hint="default"/>
+          <w:lang w:val="en-US"/>
+        </w:rPr>
+        <w:t>Additional colors: dda15e , 606c38</w:t>
+      </w:r>
+    </w:p>
+    <w:p>
+      <w:pPr>
+        <w:rPr>
+          <w:rFonts w:hint="default"/>
+          <w:lang w:val="en-US"/>
+        </w:rPr>
+      </w:pPr>
+    </w:p>
+    <w:p>
+      <w:pPr>
+        <w:rPr>
+          <w:rFonts w:hint="default"/>
+          <w:lang w:val="en-US"/>
+        </w:rPr>
+      </w:pPr>
+      <w:r>
+        <w:rPr>
+          <w:rFonts w:hint="default"/>
+          <w:lang w:val="en-US"/>
+        </w:rPr>
+        <w:t>https://coolors.co/283618-bc6c25-fefae0-dda15e-606c38</w:t>
+      </w:r>
+    </w:p>
+    <w:p>
+      <w:pPr>
+        <w:rPr>
+          <w:rFonts w:hint="default"/>
+          <w:lang w:val="en-US"/>
+        </w:rPr>
+      </w:pPr>
+    </w:p>
+    <w:p>
+      <w:pPr>
+        <w:rPr>
+          <w:rFonts w:hint="default"/>
+          <w:lang w:val="en-US"/>
+        </w:rPr>
+      </w:pPr>
+    </w:p>
+    <w:p>
+      <w:pPr>
+        <w:rPr>
+          <w:rFonts w:hint="default"/>
+          <w:lang w:val="en-US"/>
+        </w:rPr>
+      </w:pPr>
+      <w:r>
+        <w:rPr>
+          <w:rFonts w:hint="default"/>
+          <w:lang w:val="en-US"/>
+        </w:rPr>
+        <w:t>Footer:</w:t>
       </w:r>
       <w:bookmarkStart w:id="0" w:name="_GoBack"/>
       <w:bookmarkEnd w:id="0"/>
@@ -881,22 +950,58 @@
           <w:lang w:val="en-US"/>
         </w:rPr>
       </w:pPr>
-    </w:p>
-    <w:p>
-      <w:pPr>
-        <w:rPr>
-          <w:rFonts w:hint="default"/>
-          <w:lang w:val="en-US"/>
-        </w:rPr>
-      </w:pPr>
-    </w:p>
-    <w:p>
-      <w:pPr>
-        <w:rPr>
-          <w:rFonts w:hint="default"/>
-          <w:lang w:val="en-US"/>
-        </w:rPr>
-      </w:pPr>
+      <w:r>
+        <w:rPr>
+          <w:rFonts w:hint="default"/>
+          <w:lang w:val="en-US"/>
+        </w:rPr>
+        <w:t>Social media links:</w:t>
+      </w:r>
+    </w:p>
+    <w:p>
+      <w:pPr>
+        <w:rPr>
+          <w:rFonts w:hint="default"/>
+          <w:lang w:val="en-US"/>
+        </w:rPr>
+      </w:pPr>
+      <w:r>
+        <w:rPr>
+          <w:rFonts w:hint="default"/>
+          <w:lang w:val="en-US"/>
+        </w:rPr>
+        <w:t>Instagram</w:t>
+      </w:r>
+    </w:p>
+    <w:p>
+      <w:pPr>
+        <w:rPr>
+          <w:rFonts w:hint="default"/>
+          <w:lang w:val="en-US"/>
+        </w:rPr>
+      </w:pPr>
+      <w:r>
+        <w:rPr>
+          <w:rFonts w:hint="default"/>
+          <w:lang w:val="en-US"/>
+        </w:rPr>
+        <w:t>Facebook</w:t>
+      </w:r>
+    </w:p>
+    <w:p>
+      <w:pPr>
+        <w:rPr>
+          <w:rFonts w:hint="default"/>
+          <w:lang w:val="en-US"/>
+        </w:rPr>
+      </w:pPr>
+      <w:r>
+        <w:rPr>
+          <w:rFonts w:hint="default"/>
+          <w:lang w:val="en-US"/>
+        </w:rPr>
+        <w:t>whatsapp</w:t>
+      </w:r>
     </w:p>
     <w:p>
       <w:pPr>

</xml_diff>